<commit_message>
Adicionar mudanças relacionadas a gerar contrato
</commit_message>
<xml_diff>
--- a/controllers/output.docx
+++ b/controllers/output.docx
@@ -53,12 +53,12 @@
     </w:p>
     <w:p>
       <w:r>
-        <w:t xml:space="preserve">Horário da Montagem: 01:00</w:t>
-      </w:r>
-    </w:p>
-    <w:p>
-      <w:r>
-        <w:t xml:space="preserve">Desmontagem: 02:00</w:t>
+        <w:t xml:space="preserve">Horário da Montagem: 06:00</w:t>
+      </w:r>
+    </w:p>
+    <w:p>
+      <w:r>
+        <w:t xml:space="preserve">Desmontagem: 07:00</w:t>
       </w:r>
     </w:p>
     <w:p>

</xml_diff>

<commit_message>
Adicionar contrato melhor formatado
</commit_message>
<xml_diff>
--- a/controllers/output.docx
+++ b/controllers/output.docx
@@ -3,6 +3,9 @@
 <w:document xmlns:wpc="http://schemas.microsoft.com/office/word/2010/wordprocessingCanvas" xmlns:mc="http://schemas.openxmlformats.org/markup-compatibility/2006" xmlns:o="urn:schemas-microsoft-com:office:office" xmlns:r="http://schemas.openxmlformats.org/officeDocument/2006/relationships" xmlns:m="http://schemas.openxmlformats.org/officeDocument/2006/math" xmlns:v="urn:schemas-microsoft-com:vml" xmlns:wp14="http://schemas.microsoft.com/office/word/2010/wordprocessingDrawing" xmlns:wp="http://schemas.openxmlformats.org/drawingml/2006/wordprocessingDrawing" xmlns:w10="urn:schemas-microsoft-com:office:word" xmlns:w="http://schemas.openxmlformats.org/wordprocessingml/2006/main" xmlns:w14="http://schemas.microsoft.com/office/word/2010/wordml" xmlns:w15="http://schemas.microsoft.com/office/word/2012/wordml" xmlns:wpg="http://schemas.microsoft.com/office/word/2010/wordprocessingGroup" xmlns:wpi="http://schemas.microsoft.com/office/word/2010/wordprocessingInk" xmlns:wne="http://schemas.microsoft.com/office/word/2006/wordml" xmlns:wps="http://schemas.microsoft.com/office/word/2010/wordprocessingShape" xmlns:cx="http://schemas.microsoft.com/office/drawing/2014/chartex" xmlns:cx1="http://schemas.microsoft.com/office/drawing/2015/9/8/chartex" xmlns:cx2="http://schemas.microsoft.com/office/drawing/2015/10/21/chartex" xmlns:cx3="http://schemas.microsoft.com/office/drawing/2016/5/9/chartex" xmlns:cx4="http://schemas.microsoft.com/office/drawing/2016/5/10/chartex" xmlns:cx5="http://schemas.microsoft.com/office/drawing/2016/5/11/chartex" xmlns:cx6="http://schemas.microsoft.com/office/drawing/2016/5/12/chartex" xmlns:cx7="http://schemas.microsoft.com/office/drawing/2016/5/13/chartex" xmlns:cx8="http://schemas.microsoft.com/office/drawing/2016/5/14/chartex" xmlns:aink="http://schemas.microsoft.com/office/drawing/2016/ink" xmlns:am3d="http://schemas.microsoft.com/office/drawing/2017/model3d" xmlns:w16cex="http://schemas.microsoft.com/office/word/2018/wordml/cex" xmlns:w16cid="http://schemas.microsoft.com/office/word/2016/wordml/cid" xmlns:w16="http://schemas.microsoft.com/office/word/2018/wordml" xmlns:w16sdtdh="http://schemas.microsoft.com/office/word/2020/wordml/sdtdatahash" xmlns:w16se="http://schemas.microsoft.com/office/word/2015/wordml/symex" mc:Ignorable="w14 w15 wp14">
   <w:body>
     <w:p>
+      <w:pPr>
+        <w:spacing w:after="300"/>
+      </w:pPr>
       <w:r>
         <w:rPr>
           <w:b/>
@@ -12,86 +15,296 @@
       </w:r>
     </w:p>
     <w:p>
-      <w:r>
-        <w:t xml:space="preserve">Pelo presente instrumento particular e na melhor forma de direito, as partes a seguir qualificadas, de um lado Emanuel pessoa física, CPF ou CNPJ: 123,   Endereço Residencial ou Comercial: 123, doravante denominada CONTRATANTE e, do outro Lado SAGRADO NEON inscrita no CNPJ sob o nº 42.593.312/0001-04, neste ato representada por Luiz Carlos Blasques, inscrito na receita federal através do CPF Nº 428.963.018-95 e portador do RG Nº 36.860.179-1 SSP/SP residente e domiciliado na Rua Campo das Pitangueiras, 600 casa 30  Jd São nicolau/SP,telefone:(11)94101-1464, doravante denominada CONTRATADA, firmam o presente contrato de Prestação de Serviços, mediante as seguintes cláusulas e condições:</w:t>
-      </w:r>
-    </w:p>
-    <w:p>
-      <w:r>
+      <w:pPr>
+        <w:spacing w:after="150"/>
+      </w:pPr>
+      <w:r>
+        <w:t xml:space="preserve">Pelo presente instrumento particular e na melhor forma de direito, as partes a seguir qualificadas, de um lado Emanuel pessoa física, CPF ou CNPJ: 123,   Endereço Residencial ou Comercial: 123, doravante denominada </w:t>
+      </w:r>
+      <w:r>
+        <w:rPr>
+          <w:b/>
+          <w:bCs/>
+        </w:rPr>
+        <w:t xml:space="preserve">CONTRATANTE</w:t>
+      </w:r>
+      <w:r>
+        <w:t xml:space="preserve"> e, do outro Lado </w:t>
+      </w:r>
+      <w:r>
+        <w:rPr>
+          <w:b/>
+          <w:bCs/>
+        </w:rPr>
+        <w:t xml:space="preserve">SAGRADO NEON</w:t>
+      </w:r>
+      <w:r>
+        <w:t xml:space="preserve"> inscrita no CNPJ sob o nº 42.593.312/0001-04, neste ato representada por Luiz Carlos Blasques, inscrito na receita federal através do CPF Nº 428.963.018-95 e portador do RG Nº 36.860.179-1 SSP/SP residente e domiciliado na Rua Campo das Pitangueiras, 600 casa 30  Jd São nicolau/SP,telefone:(11)94101-1464, doravante denominada </w:t>
+      </w:r>
+      <w:r>
+        <w:rPr>
+          <w:b/>
+          <w:bCs/>
+        </w:rPr>
+        <w:t xml:space="preserve">CONTRATADA</w:t>
+      </w:r>
+      <w:r>
+        <w:t xml:space="preserve">, firmam o presente contrato de Prestação de Serviços, mediante as seguintes cláusulas e condições:</w:t>
+      </w:r>
+    </w:p>
+    <w:p>
+      <w:r>
+        <w:rPr>
+          <w:b/>
+          <w:bCs/>
+        </w:rPr>
         <w:t xml:space="preserve">CLÁUSULA PRIMEIRA – DO OBJETO:</w:t>
       </w:r>
     </w:p>
     <w:p>
-      <w:r>
-        <w:t xml:space="preserve">1.1 - Constitui objeto do presente a locação por parte da CONTRATANTE dos itens discriminados no parágrafo a seguir, sendo todos disponibilizado pelo CONTRATADO na data descrita a seguir:</w:t>
-      </w:r>
-    </w:p>
-    <w:p>
-      <w:r>
+      <w:pPr>
+        <w:spacing w:before="150" w:after="150"/>
+      </w:pPr>
+      <w:r>
+        <w:t xml:space="preserve">1.1 - Constitui objeto do presente a locação por parte da </w:t>
+      </w:r>
+      <w:r>
+        <w:rPr>
+          <w:b/>
+          <w:bCs/>
+        </w:rPr>
+        <w:t xml:space="preserve">CONTRATANTE</w:t>
+      </w:r>
+      <w:r>
+        <w:t xml:space="preserve"> dos itens discriminados no parágrafo a seguir, sendo todos disponibilizado pelo </w:t>
+      </w:r>
+      <w:r>
+        <w:rPr>
+          <w:b/>
+          <w:bCs/>
+        </w:rPr>
+        <w:t xml:space="preserve">CONTRATADO</w:t>
+      </w:r>
+      <w:r>
+        <w:t xml:space="preserve"> na data descrita a seguir:</w:t>
+      </w:r>
+    </w:p>
+    <w:p>
+      <w:r>
+        <w:rPr>
+          <w:b/>
+          <w:bCs/>
+        </w:rPr>
         <w:t xml:space="preserve">Item: Item Escolhido</w:t>
       </w:r>
     </w:p>
     <w:p>
       <w:r>
+        <w:rPr>
+          <w:b/>
+          <w:bCs/>
+        </w:rPr>
         <w:t xml:space="preserve">Dimensões Aproximadas: 2m x 2m</w:t>
       </w:r>
     </w:p>
     <w:p>
       <w:r>
+        <w:rPr>
+          <w:b/>
+          <w:bCs/>
+        </w:rPr>
         <w:t xml:space="preserve">Obs:</w:t>
       </w:r>
     </w:p>
     <w:p>
-      <w:r>
-        <w:t xml:space="preserve">1.2 - O objeto do presente Contrato também abrange a montagem e instalação do(s) objeto (s) comprado pela CONTRATADA, nas condições especificadas a seguir:</w:t>
-      </w:r>
-    </w:p>
-    <w:p>
-      <w:r>
-        <w:t xml:space="preserve">Data do Evento: 2024-10-19</w:t>
-      </w:r>
-    </w:p>
-    <w:p>
-      <w:r>
-        <w:t xml:space="preserve">Horário da Montagem: 06:00</w:t>
-      </w:r>
-    </w:p>
-    <w:p>
-      <w:r>
-        <w:t xml:space="preserve">Desmontagem: 07:00</w:t>
-      </w:r>
-    </w:p>
-    <w:p>
-      <w:r>
-        <w:t xml:space="preserve">Local do Evento: Av. Gualtar</w:t>
-      </w:r>
-    </w:p>
-    <w:p>
-      <w:r>
+      <w:pPr>
+        <w:spacing w:before="150" w:after="150"/>
+      </w:pPr>
+      <w:r>
+        <w:t xml:space="preserve">1.2 - O objeto do presente Contrato também abrange a montagem e instalação do(s) objeto (s) comprado pela </w:t>
+      </w:r>
+      <w:r>
+        <w:rPr>
+          <w:b/>
+          <w:bCs/>
+        </w:rPr>
+        <w:t xml:space="preserve">CONTRATADA</w:t>
+      </w:r>
+      <w:r>
+        <w:t xml:space="preserve">, nas condições especificadas a seguir:</w:t>
+      </w:r>
+    </w:p>
+    <w:p>
+      <w:r>
+        <w:rPr>
+          <w:b/>
+          <w:bCs/>
+        </w:rPr>
+        <w:t xml:space="preserve">Data do Evento: </w:t>
+      </w:r>
+      <w:r>
+        <w:t xml:space="preserve">2024-10-19</w:t>
+      </w:r>
+    </w:p>
+    <w:p>
+      <w:r>
+        <w:rPr>
+          <w:b/>
+          <w:bCs/>
+        </w:rPr>
+        <w:t xml:space="preserve">Horário da Montagem: </w:t>
+      </w:r>
+      <w:r>
+        <w:t xml:space="preserve">07:00</w:t>
+      </w:r>
+    </w:p>
+    <w:p>
+      <w:r>
+        <w:rPr>
+          <w:b/>
+          <w:bCs/>
+        </w:rPr>
+        <w:t xml:space="preserve">Desmontagem: </w:t>
+      </w:r>
+      <w:r>
+        <w:t xml:space="preserve">08:00</w:t>
+      </w:r>
+    </w:p>
+    <w:p>
+      <w:r>
+        <w:rPr>
+          <w:b/>
+          <w:bCs/>
+        </w:rPr>
+        <w:t xml:space="preserve">Local do Evento: </w:t>
+      </w:r>
+      <w:r>
+        <w:t xml:space="preserve">Av. Gualtar</w:t>
+      </w:r>
+    </w:p>
+    <w:p>
+      <w:pPr>
+        <w:spacing w:before="150"/>
+      </w:pPr>
+      <w:r>
+        <w:rPr>
+          <w:b/>
+          <w:bCs/>
+        </w:rPr>
         <w:t xml:space="preserve">CLÁUSULA 2 – DOS SERVIÇOS:</w:t>
       </w:r>
     </w:p>
     <w:p>
       <w:r>
-        <w:t xml:space="preserve">2.1 – O CONTRATADO se compromete a realizar a entrega do item vendido ou alugado, no local e horário previamente indicados pelo CONTRATANTE. Em caso de eventuais atrasos no evento, a CONTRATADA se disponibiliza em estender seus serviços em no máximo 1 hora além do que está previsto em contrato;</w:t>
-      </w:r>
-    </w:p>
-    <w:p>
-      <w:r>
-        <w:t xml:space="preserve">2.2 – Caso na montagem o letreiro escolhido passe por alguma falha ou falta de funcionamento a CONTRATANTE entende que será necessário a substituição do mesmo, podendo ser alterado por outro disponível pelo CONTRATANTE no dia do evento.</w:t>
-      </w:r>
-    </w:p>
-    <w:p>
-      <w:r>
+        <w:t xml:space="preserve">2.1 – O </w:t>
+      </w:r>
+      <w:r>
+        <w:rPr>
+          <w:b/>
+          <w:bCs/>
+        </w:rPr>
+        <w:t xml:space="preserve">CONTRATADO</w:t>
+      </w:r>
+      <w:r>
+        <w:t xml:space="preserve"> se compromete a realizar a entrega do item vendido ou alugado, no local e horário previamente indicados pelo </w:t>
+      </w:r>
+      <w:r>
+        <w:rPr>
+          <w:b/>
+          <w:bCs/>
+        </w:rPr>
+        <w:t xml:space="preserve">CONTRATANTE</w:t>
+      </w:r>
+      <w:r>
+        <w:t xml:space="preserve">. Em caso de eventuais atrasos no evento, a </w:t>
+      </w:r>
+      <w:r>
+        <w:rPr>
+          <w:b/>
+          <w:bCs/>
+        </w:rPr>
+        <w:t xml:space="preserve">CONTRATADA</w:t>
+      </w:r>
+      <w:r>
+        <w:t xml:space="preserve"> se disponibiliza em estender seus serviços em no máximo 1 hora além do que está previsto em contrato;</w:t>
+      </w:r>
+    </w:p>
+    <w:p>
+      <w:r>
+        <w:t xml:space="preserve">2.2 – Caso na montagem o letreiro escolhido passe por alguma falha ou falta de funcionamento a </w:t>
+      </w:r>
+      <w:r>
+        <w:rPr>
+          <w:b/>
+          <w:bCs/>
+        </w:rPr>
+        <w:t xml:space="preserve">CONTRATANTE</w:t>
+      </w:r>
+      <w:r>
+        <w:t xml:space="preserve"> entende que será necessário a substituição do mesmo, podendo ser alterado por outro disponível pelo </w:t>
+      </w:r>
+      <w:r>
+        <w:rPr>
+          <w:b/>
+          <w:bCs/>
+        </w:rPr>
+        <w:t xml:space="preserve">CONTRATANTE</w:t>
+      </w:r>
+      <w:r>
+        <w:t xml:space="preserve"> no dia do evento.</w:t>
+      </w:r>
+    </w:p>
+    <w:p>
+      <w:pPr>
+        <w:spacing w:before="150"/>
+      </w:pPr>
+      <w:r>
+        <w:rPr>
+          <w:b/>
+          <w:bCs/>
+        </w:rPr>
         <w:t xml:space="preserve">CLÁUSULA 3 – DO PREÇO E PAGAMENTO:</w:t>
       </w:r>
     </w:p>
     <w:p>
       <w:r>
-        <w:t xml:space="preserve">3.1 – A CONTRATANTE pagará ao CONTRATADO pelos serviços prestados e locações do Item descrito no Objeto deste contrato, o valor de : R$ 1000 + Frete</w:t>
-      </w:r>
-    </w:p>
-    <w:p>
+        <w:t xml:space="preserve">3.1 – A </w:t>
+      </w:r>
+      <w:r>
+        <w:rPr>
+          <w:b/>
+          <w:bCs/>
+        </w:rPr>
+        <w:t xml:space="preserve">CONTRATANTE</w:t>
+      </w:r>
+      <w:r>
+        <w:t xml:space="preserve"> pagará ao </w:t>
+      </w:r>
+      <w:r>
+        <w:rPr>
+          <w:b/>
+          <w:bCs/>
+        </w:rPr>
+        <w:t xml:space="preserve">CONTRATADO</w:t>
+      </w:r>
+      <w:r>
+        <w:t xml:space="preserve"> pelos serviços prestados e locações do Item descrito no Objeto deste contrato, o valor de: R$ </w:t>
+      </w:r>
+      <w:r>
+        <w:t xml:space="preserve">1000</w:t>
+      </w:r>
+      <w:r>
+        <w:rPr>
+          <w:b/>
+          <w:bCs/>
+        </w:rPr>
+        <w:t xml:space="preserve"> + Frete</w:t>
+      </w:r>
+    </w:p>
+    <w:p>
+      <w:pPr>
+        <w:spacing w:after="150"/>
+      </w:pPr>
       <w:r>
         <w:t xml:space="preserve">3.2 – O pagamento será realizado via: Cartão de Crédito</w:t>
       </w:r>
@@ -132,17 +345,31 @@
       </w:r>
     </w:p>
     <w:p>
+      <w:pPr>
+        <w:spacing w:before="150"/>
+      </w:pPr>
       <w:r>
         <w:t xml:space="preserve">3.3 O contrato apenas será validado, após assinatura por ambas as partes, e o pagamento conforme combinado, enquanto o pagamento não for realizado e o contrato não for assinado, a data permanece em aberto, podendo ser repassada a outro cliente sem aviso prévio.</w:t>
       </w:r>
     </w:p>
     <w:p>
       <w:r>
+        <w:rPr>
+          <w:b/>
+          <w:bCs/>
+        </w:rPr>
         <w:t xml:space="preserve">CLÁUSULA 4 – DAS OBRIGAÇÕES DA CONTRATANTE:</w:t>
       </w:r>
     </w:p>
     <w:p>
-      <w:r>
+      <w:pPr>
+        <w:spacing w:after="150"/>
+      </w:pPr>
+      <w:r>
+        <w:rPr>
+          <w:b/>
+          <w:bCs/>
+        </w:rPr>
         <w:t xml:space="preserve">4.1 – O CONTRATANTE compromete-se a: </w:t>
       </w:r>
     </w:p>
@@ -167,7 +394,14 @@
       </w:r>
     </w:p>
     <w:p>
-      <w:r>
+      <w:pPr>
+        <w:spacing w:before="150"/>
+      </w:pPr>
+      <w:r>
+        <w:rPr>
+          <w:b/>
+          <w:bCs/>
+        </w:rPr>
         <w:t xml:space="preserve">CLÁUSULA 5 – DA RESCISÃO CONTRATUAL:</w:t>
       </w:r>
     </w:p>
@@ -207,7 +441,14 @@
       </w:r>
     </w:p>
     <w:p>
-      <w:r>
+      <w:pPr>
+        <w:spacing w:before="150"/>
+      </w:pPr>
+      <w:r>
+        <w:rPr>
+          <w:b/>
+          <w:bCs/>
+        </w:rPr>
         <w:t xml:space="preserve">CLÁUSULA 6 – ALTERAÇÃO DE DATA DO EVENTO:</w:t>
       </w:r>
     </w:p>
@@ -222,7 +463,14 @@
       </w:r>
     </w:p>
     <w:p>
-      <w:r>
+      <w:pPr>
+        <w:spacing w:before="150"/>
+      </w:pPr>
+      <w:r>
+        <w:rPr>
+          <w:b/>
+          <w:bCs/>
+        </w:rPr>
         <w:t xml:space="preserve">CLÁUSULA 7 – DA CONCESSÃO DO USO DE IMAGEM: </w:t>
       </w:r>
     </w:p>
@@ -242,7 +490,14 @@
       </w:r>
     </w:p>
     <w:p>
-      <w:r>
+      <w:pPr>
+        <w:spacing w:before="150"/>
+      </w:pPr>
+      <w:r>
+        <w:rPr>
+          <w:b/>
+          <w:bCs/>
+        </w:rPr>
         <w:t xml:space="preserve">CLÁUSULA 8 – DISPOSIÇÕES GERAIS:</w:t>
       </w:r>
     </w:p>
@@ -267,7 +522,14 @@
       </w:r>
     </w:p>
     <w:p>
-      <w:r>
+      <w:pPr>
+        <w:spacing w:before="150"/>
+      </w:pPr>
+      <w:r>
+        <w:rPr>
+          <w:b/>
+          <w:bCs/>
+        </w:rPr>
         <w:t xml:space="preserve">CLÁUSULA 9 - DANOS AOS EQUIPAMENTOS</w:t>
       </w:r>
     </w:p>
@@ -282,7 +544,14 @@
       </w:r>
     </w:p>
     <w:p>
-      <w:r>
+      <w:pPr>
+        <w:spacing w:before="150"/>
+      </w:pPr>
+      <w:r>
+        <w:rPr>
+          <w:b/>
+          <w:bCs/>
+        </w:rPr>
         <w:t xml:space="preserve">CLÁUSULA 10 – DO FORO</w:t>
       </w:r>
     </w:p>

</xml_diff>

<commit_message>
Alterações feitas em sala para entregar a sprint
</commit_message>
<xml_diff>
--- a/controllers/output.docx
+++ b/controllers/output.docx
@@ -19,7 +19,7 @@
         <w:spacing w:after="150"/>
       </w:pPr>
       <w:r>
-        <w:t xml:space="preserve">Pelo presente instrumento particular e na melhor forma de direito, as partes a seguir qualificadas, de um lado Emanuel pessoa física, CPF ou CNPJ: 123,   Endereço Residencial ou Comercial: 123, doravante denominada </w:t>
+        <w:t xml:space="preserve">Pelo presente instrumento particular e na melhor forma de direito, as partes a seguir qualificadas, de um lado Fernandinho pessoa física, CPF ou CNPJ: 55555555555,   Endereço Residencial ou Comercial: Rua Jiboia, doravante denominada </w:t>
       </w:r>
       <w:r>
         <w:rPr>
@@ -155,7 +155,7 @@
         <w:t xml:space="preserve">Horário da Montagem: </w:t>
       </w:r>
       <w:r>
-        <w:t xml:space="preserve">07:00</w:t>
+        <w:t xml:space="preserve">13:27</w:t>
       </w:r>
     </w:p>
     <w:p>
@@ -167,7 +167,7 @@
         <w:t xml:space="preserve">Desmontagem: </w:t>
       </w:r>
       <w:r>
-        <w:t xml:space="preserve">08:00</w:t>
+        <w:t xml:space="preserve">14:27</w:t>
       </w:r>
     </w:p>
     <w:p>
@@ -353,6 +353,9 @@
       </w:r>
     </w:p>
     <w:p>
+      <w:pPr>
+        <w:spacing w:before="150"/>
+      </w:pPr>
       <w:r>
         <w:rPr>
           <w:b/>
@@ -362,14 +365,7 @@
       </w:r>
     </w:p>
     <w:p>
-      <w:pPr>
-        <w:spacing w:after="150"/>
-      </w:pPr>
-      <w:r>
-        <w:rPr>
-          <w:b/>
-          <w:bCs/>
-        </w:rPr>
+      <w:r>
         <w:t xml:space="preserve">4.1 – O CONTRATANTE compromete-se a: </w:t>
       </w:r>
     </w:p>
@@ -561,6 +557,9 @@
       </w:r>
     </w:p>
     <w:p>
+      <w:pPr>
+        <w:spacing w:before="150" w:after="150"/>
+      </w:pPr>
       <w:r>
         <w:t xml:space="preserve">São Paulo, 06 de 10 de 2024</w:t>
       </w:r>

</xml_diff>